<commit_message>
Update Design document XY plotter.docx
</commit_message>
<xml_diff>
--- a/Design document XY plotter.docx
+++ b/Design document XY plotter.docx
@@ -10,6 +10,7 @@
           <w:docPartUnique/>
         </w:docPartObj>
       </w:sdtPr>
+      <w:sdtEndPr/>
       <w:sdtContent>
         <w:p>
           <w:r>
@@ -349,6 +350,7 @@
                                     <w:dataBinding w:prefixMappings="xmlns:ns0='http://schemas.microsoft.com/office/2006/coverPageProps'" w:xpath="/ns0:CoverPageProperties[1]/ns0:Abstract[1]" w:storeItemID="{55AF091B-3C7A-41E3-B477-F2FDAA23CFDA}"/>
                                     <w:text/>
                                   </w:sdtPr>
+                                  <w:sdtEndPr/>
                                   <w:sdtContent>
                                     <w:r>
                                       <w:rPr>
@@ -878,7 +880,7 @@
             <w:rPr>
               <w:rFonts w:eastAsiaTheme="minorEastAsia"/>
               <w:noProof/>
-              <w:lang w:val="en-NL" w:eastAsia="en-NL"/>
+              <w:lang/>
             </w:rPr>
           </w:pPr>
           <w:r>
@@ -956,7 +958,7 @@
             </w:tabs>
             <w:rPr>
               <w:noProof/>
-              <w:lang w:val="en-NL" w:eastAsia="en-NL"/>
+              <w:lang/>
             </w:rPr>
           </w:pPr>
           <w:hyperlink w:anchor="_Toc100049085" w:history="1">
@@ -1026,7 +1028,7 @@
             <w:rPr>
               <w:rFonts w:eastAsiaTheme="minorEastAsia"/>
               <w:noProof/>
-              <w:lang w:val="en-NL" w:eastAsia="en-NL"/>
+              <w:lang/>
             </w:rPr>
           </w:pPr>
           <w:hyperlink w:anchor="_Toc100049086" w:history="1">
@@ -1096,7 +1098,7 @@
             <w:rPr>
               <w:rFonts w:eastAsiaTheme="minorEastAsia"/>
               <w:noProof/>
-              <w:lang w:val="en-NL" w:eastAsia="en-NL"/>
+              <w:lang/>
             </w:rPr>
           </w:pPr>
           <w:hyperlink w:anchor="_Toc100049087" w:history="1">
@@ -1183,10 +1185,7 @@
     </w:p>
     <w:p>
       <w:r>
-        <w:t xml:space="preserve">Dit document is opgesteld om uit te leggen waarom wij de keuzes hebben gemaakt die we hebben gemaakt. Er word in uitgelegd waarom wij voor de </w:t>
-      </w:r>
-      <w:r>
-        <w:t>XY plotter hebben gekozen en hoe wij van plan zijn deze aan te sturen.</w:t>
+        <w:t>Dit document is opgesteld om uit te leggen waarom wij de keuzes hebben gemaakt die we hebben gemaakt. Er word in uitgelegd waarom wij voor de XY plotter hebben gekozen en hoe wij van plan zijn deze aan te sturen.</w:t>
       </w:r>
     </w:p>
     <w:p>
@@ -1201,14 +1200,9 @@
       <w:bookmarkStart w:id="1" w:name="_Toc100049085"/>
       <w:r>
         <w:lastRenderedPageBreak/>
-        <w:t xml:space="preserve">Design </w:t>
-      </w:r>
-      <w:proofErr w:type="spellStart"/>
-      <w:r>
-        <w:t>Overview</w:t>
+        <w:t>Design Overview</w:t>
       </w:r>
       <w:bookmarkEnd w:id="1"/>
-      <w:proofErr w:type="spellEnd"/>
     </w:p>
     <w:p/>
     <w:p>
@@ -1217,25 +1211,37 @@
       </w:pPr>
       <w:bookmarkStart w:id="2" w:name="_Toc100049086"/>
       <w:r>
-        <w:t xml:space="preserve">Waarom de </w:t>
-      </w:r>
-      <w:r>
-        <w:t>XY Plotter</w:t>
+        <w:t>Waarom de XY Plotter</w:t>
       </w:r>
       <w:bookmarkEnd w:id="2"/>
     </w:p>
     <w:p>
       <w:r>
-        <w:t xml:space="preserve">Voor dit project moeten wij een robot maken die kan tekenen. Wij hadden hiervoor 2 opties een XY plotter of een Delta Robot. Na het onderzoeken </w:t>
-      </w:r>
-      <w:r>
-        <w:t xml:space="preserve">en uittesten </w:t>
-      </w:r>
-      <w:r>
-        <w:t xml:space="preserve">van deze 2 opties zijn wij uiteindelijk uitgekomen op </w:t>
-      </w:r>
-      <w:r>
-        <w:t>de XY plotter. Wij zijn ongeveer een week bezig geweest met het programmeren van de delta robot maar omdat dit lastige wiskunde bevat zijn wij hiermee opgehouden en overgegaan op de XY plotter. De XY plotter heeft wel een aantal voordelen over de delta robot deze zijn:</w:t>
+        <w:t>Voor dit project moeten wij een robot maken die kan tekenen. Wij hadden hiervoor 2 opties een XY plotter of een Delta Robot. Na het onderzoeken en uittesten van deze 2 opties zijn wij uiteindelijk uitgekomen op de XY plotter. Wij zijn ongeveer</w:t>
+      </w:r>
+      <w:r>
+        <w:t xml:space="preserve"> 2</w:t>
+      </w:r>
+      <w:r>
+        <w:t xml:space="preserve"> we</w:t>
+      </w:r>
+      <w:r>
+        <w:t>ken</w:t>
+      </w:r>
+      <w:r>
+        <w:t xml:space="preserve"> bezig geweest met het programmeren van de delta robot maar omdat dit </w:t>
+      </w:r>
+      <w:r>
+        <w:t xml:space="preserve">niet het gewenste resultaat opleverde </w:t>
+      </w:r>
+      <w:r>
+        <w:t xml:space="preserve">zijn wij hiermee </w:t>
+      </w:r>
+      <w:r>
+        <w:t xml:space="preserve">gestopt </w:t>
+      </w:r>
+      <w:r>
+        <w:t>en overgegaan op de XY plotter. De XY plotter heeft wel een aantal voordelen over de delta robot deze zijn:</w:t>
       </w:r>
     </w:p>
     <w:p>
@@ -1255,23 +1261,7 @@
         <w:pStyle w:val="Lijstalinea"/>
       </w:pPr>
       <w:r>
-        <w:t xml:space="preserve">Wij hebben onze eigen </w:t>
-      </w:r>
-      <w:proofErr w:type="spellStart"/>
-      <w:r>
-        <w:t>library</w:t>
-      </w:r>
-      <w:proofErr w:type="spellEnd"/>
-      <w:r>
-        <w:t xml:space="preserve"> geschreven om de XY plotter aan te sturen. We hadden er een aantal gevonden op internet maar deze werkte niet helemaal hoe wij het graag wilden. Daarom hebben wij een eigen </w:t>
-      </w:r>
-      <w:proofErr w:type="spellStart"/>
-      <w:r>
-        <w:t>library</w:t>
-      </w:r>
-      <w:proofErr w:type="spellEnd"/>
-      <w:r>
-        <w:t xml:space="preserve"> gemaakt die specifiek bedoelt is voor deze XY plotter.</w:t>
+        <w:t>Wij hebben onze eigen library geschreven om de XY plotter aan te sturen. We hadden er een aantal gevonden op internet maar deze werkte niet helemaal hoe wij het graag wilden. Daarom hebben wij een eigen library gemaakt die specifiek bedoelt is voor deze XY plotter.</w:t>
       </w:r>
     </w:p>
     <w:p>
@@ -1291,23 +1281,7 @@
         <w:pStyle w:val="Lijstalinea"/>
       </w:pPr>
       <w:r>
-        <w:t xml:space="preserve">De XY plotter werkt maar met 2 stappen motors in plaats van 3 </w:t>
-      </w:r>
-      <w:proofErr w:type="spellStart"/>
-      <w:r>
-        <w:t>servo’s</w:t>
-      </w:r>
-      <w:proofErr w:type="spellEnd"/>
-      <w:r>
-        <w:t xml:space="preserve"> hierdoor is het een stuk makkelijker om lijnen te berekenen van een </w:t>
-      </w:r>
-      <w:proofErr w:type="spellStart"/>
-      <w:r>
-        <w:t>xy</w:t>
-      </w:r>
-      <w:proofErr w:type="spellEnd"/>
-      <w:r>
-        <w:t xml:space="preserve"> punt naar de volgende.</w:t>
+        <w:t>De XY plotter werkt maar met 2 stappen motors in plaats van 3 servo’s hierdoor is het een stuk makkelijker om lijnen te berekenen van een xy punt naar de volgende.</w:t>
       </w:r>
     </w:p>
     <w:p>
@@ -1347,7 +1321,13 @@
         <w:pStyle w:val="Lijstalinea"/>
       </w:pPr>
       <w:r>
-        <w:t>De XY plotter heeft een bereik van 28 bij 24 cm. Dit is twee keer zo groot dan het bereik van de delta robot en zeker handig bij dit project. Omdat wij voor dit project een hartslag en ook een zin moeten gaan tekenen is hoe groter hoe beter een juiste uitspraak.</w:t>
+        <w:t>De XY plotter heeft een bereik van 28 bij 24 cm. Dit is</w:t>
+      </w:r>
+      <w:r>
+        <w:t xml:space="preserve"> ongeveer </w:t>
+      </w:r>
+      <w:r>
+        <w:t>twee keer zo groot dan het bereik van de delta robot en zeker handig bij dit project. Omdat wij voor dit project een hartslag en ook een zin moeten gaan tekenen is hoe groter hoe beter een juiste uitspraak.</w:t>
       </w:r>
     </w:p>
     <w:p>
@@ -1388,23 +1368,7 @@
     </w:p>
     <w:p>
       <w:r>
-        <w:t xml:space="preserve">Om de data van de tekening door te geven aan de </w:t>
-      </w:r>
-      <w:proofErr w:type="spellStart"/>
-      <w:r>
-        <w:t>Arduino</w:t>
-      </w:r>
-      <w:proofErr w:type="spellEnd"/>
-      <w:r>
-        <w:t xml:space="preserve"> gebruiken wij een Raspberry Pi 4. Deze is ingesteld met DDNS zodat wij er op elk moment gemakkelijk op kunnen inloggen. De Raspberry stuurt vervolgens G-code die hij krijgt via ROS door naar de </w:t>
-      </w:r>
-      <w:proofErr w:type="spellStart"/>
-      <w:r>
-        <w:t>Arduino</w:t>
-      </w:r>
-      <w:proofErr w:type="spellEnd"/>
-      <w:r>
-        <w:t>.</w:t>
+        <w:t>Om de data van de tekening door te geven aan de Arduino gebruiken wij een Raspberry Pi 4. Deze is ingesteld met DDNS zodat wij er op elk moment gemakkelijk op kunnen inloggen. De Raspberry stuurt vervolgens G-code die hij krijgt via ROS door naar de Arduino.</w:t>
       </w:r>
     </w:p>
     <w:p>
@@ -1414,7 +1378,13 @@
     </w:p>
     <w:p>
       <w:r>
-        <w:t xml:space="preserve">Om de XY plotter op zijn plek te houden en om het gewenste papier formaat op zijn plek te houden hebben wij een onderplaat op maat gemaakt en maken wij gebruik van ge3dprintte papier houders. </w:t>
+        <w:t>Om de XY plotter op zijn plek te houden en om het gewenste papier formaat op zijn plek te houden hebben wij een onderplaat op maat gemaakt en maken wij gebruik van papier houders</w:t>
+      </w:r>
+      <w:r>
+        <w:t xml:space="preserve"> zodat het papier niet kan verschuiven</w:t>
+      </w:r>
+      <w:r>
+        <w:t xml:space="preserve">. </w:t>
       </w:r>
     </w:p>
     <w:sectPr>
@@ -1718,7 +1688,7 @@
         <w:rFonts w:asciiTheme="minorHAnsi" w:eastAsiaTheme="minorHAnsi" w:hAnsiTheme="minorHAnsi" w:cstheme="minorBidi"/>
         <w:sz w:val="22"/>
         <w:szCs w:val="22"/>
-        <w:lang w:val="en-NL" w:eastAsia="en-US" w:bidi="ar-SA"/>
+        <w:lang w:eastAsia="en-US" w:bidi="ar-SA"/>
       </w:rPr>
     </w:rPrDefault>
     <w:pPrDefault>

</xml_diff>